<commit_message>
Completing first case study assignment
</commit_message>
<xml_diff>
--- a/PACE_Strategy.docx
+++ b/PACE_Strategy.docx
@@ -878,7 +878,7 @@
         <w:rPr>
           <w:rFonts w:ascii="Google Sans" w:eastAsia="Google Sans" w:hAnsi="Google Sans" w:cs="Google Sans"/>
         </w:rPr>
-        <w:t>Who are the stakeholders?</w:t>
+        <w:t xml:space="preserve">What is the condition of the provided dataset? </w:t>
       </w:r>
     </w:p>
     <w:p>
@@ -900,7 +900,7 @@
         <w:rPr>
           <w:rFonts w:ascii="Google Sans" w:eastAsia="Google Sans" w:hAnsi="Google Sans" w:cs="Google Sans"/>
         </w:rPr>
-        <w:t>What are the final deliverables?</w:t>
+        <w:t xml:space="preserve">What variables will be the most useful? </w:t>
       </w:r>
     </w:p>
     <w:p>
@@ -922,7 +922,7 @@
         <w:rPr>
           <w:rFonts w:ascii="Google Sans" w:eastAsia="Google Sans" w:hAnsi="Google Sans" w:cs="Google Sans"/>
         </w:rPr>
-        <w:t>Where is the data stored?</w:t>
+        <w:t xml:space="preserve">Are there trends within the data that can provide insight? </w:t>
       </w:r>
     </w:p>
     <w:p>
@@ -940,6 +940,12 @@
           <w:rFonts w:ascii="Google Sans" w:eastAsia="Google Sans" w:hAnsi="Google Sans" w:cs="Google Sans"/>
         </w:rPr>
       </w:pPr>
+      <w:r>
+        <w:rPr>
+          <w:rFonts w:ascii="Google Sans" w:eastAsia="Google Sans" w:hAnsi="Google Sans" w:cs="Google Sans"/>
+        </w:rPr>
+        <w:t>What steps can I take to reduce the impact of bias?</w:t>
+      </w:r>
     </w:p>
     <w:p>
       <w:pPr>
@@ -1060,26 +1066,6 @@
     </w:p>
     <w:p>
       <w:pPr>
-        <w:numPr>
-          <w:ilvl w:val="0"/>
-          <w:numId w:val="2"/>
-        </w:numPr>
-        <w:shd w:val="clear" w:color="auto" w:fill="FFFFFF"/>
-        <w:spacing w:before="400" w:after="70" w:line="240" w:lineRule="auto"/>
-        <w:ind w:left="720" w:hanging="360"/>
-        <w:rPr>
-          <w:rFonts w:ascii="Google Sans" w:eastAsia="Google Sans" w:hAnsi="Google Sans" w:cs="Google Sans"/>
-        </w:rPr>
-      </w:pPr>
-      <w:r>
-        <w:rPr>
-          <w:rFonts w:ascii="Google Sans" w:eastAsia="Google Sans" w:hAnsi="Google Sans" w:cs="Google Sans"/>
-        </w:rPr>
-        <w:t xml:space="preserve">What are the deliverables that will need to be created over the course of this project? </w:t>
-      </w:r>
-    </w:p>
-    <w:p>
-      <w:pPr>
         <w:pBdr>
           <w:top w:val="single" w:sz="8" w:space="2" w:color="000000"/>
           <w:left w:val="single" w:sz="8" w:space="2" w:color="000000"/>
@@ -1097,16 +1083,28 @@
         <w:rPr>
           <w:rFonts w:ascii="Google Sans" w:eastAsia="Google Sans" w:hAnsi="Google Sans" w:cs="Google Sans"/>
         </w:rPr>
-        <w:t xml:space="preserve">Results of the data </w:t>
-      </w:r>
-      <w:proofErr w:type="gramStart"/>
-      <w:r>
-        <w:rPr>
-          <w:rFonts w:ascii="Google Sans" w:eastAsia="Google Sans" w:hAnsi="Google Sans" w:cs="Google Sans"/>
-        </w:rPr>
-        <w:t>analyzed</w:t>
-      </w:r>
-      <w:proofErr w:type="gramEnd"/>
+        <w:t>Input from stakeholders</w:t>
+      </w:r>
+    </w:p>
+    <w:p>
+      <w:pPr>
+        <w:numPr>
+          <w:ilvl w:val="0"/>
+          <w:numId w:val="2"/>
+        </w:numPr>
+        <w:shd w:val="clear" w:color="auto" w:fill="FFFFFF"/>
+        <w:spacing w:before="400" w:after="70" w:line="240" w:lineRule="auto"/>
+        <w:ind w:left="720" w:hanging="360"/>
+        <w:rPr>
+          <w:rFonts w:ascii="Google Sans" w:eastAsia="Google Sans" w:hAnsi="Google Sans" w:cs="Google Sans"/>
+        </w:rPr>
+      </w:pPr>
+      <w:r>
+        <w:rPr>
+          <w:rFonts w:ascii="Google Sans" w:eastAsia="Google Sans" w:hAnsi="Google Sans" w:cs="Google Sans"/>
+        </w:rPr>
+        <w:t xml:space="preserve">What are the deliverables that will need to be created over the course of this project? </w:t>
+      </w:r>
     </w:p>
     <w:p>
       <w:pPr>
@@ -1127,8 +1125,22 @@
         <w:rPr>
           <w:rFonts w:ascii="Google Sans" w:eastAsia="Google Sans" w:hAnsi="Google Sans" w:cs="Google Sans"/>
         </w:rPr>
-        <w:t>Regression model</w:t>
-      </w:r>
+        <w:t>Results of the data analyzed</w:t>
+      </w:r>
+      <w:r>
+        <w:rPr>
+          <w:rFonts w:ascii="Google Sans" w:eastAsia="Google Sans" w:hAnsi="Google Sans" w:cs="Google Sans"/>
+        </w:rPr>
+        <w:t xml:space="preserve">, scrubbed for exploratory data </w:t>
+      </w:r>
+      <w:proofErr w:type="gramStart"/>
+      <w:r>
+        <w:rPr>
+          <w:rFonts w:ascii="Google Sans" w:eastAsia="Google Sans" w:hAnsi="Google Sans" w:cs="Google Sans"/>
+        </w:rPr>
+        <w:t>analysis</w:t>
+      </w:r>
+      <w:proofErr w:type="gramEnd"/>
     </w:p>
     <w:p>
       <w:pPr>
@@ -1149,7 +1161,7 @@
         <w:rPr>
           <w:rFonts w:ascii="Google Sans" w:eastAsia="Google Sans" w:hAnsi="Google Sans" w:cs="Google Sans"/>
         </w:rPr>
-        <w:t>Prediction model</w:t>
+        <w:t>Visualization</w:t>
       </w:r>
     </w:p>
     <w:p>
@@ -1171,7 +1183,19 @@
         <w:rPr>
           <w:rFonts w:ascii="Google Sans" w:eastAsia="Google Sans" w:hAnsi="Google Sans" w:cs="Google Sans"/>
         </w:rPr>
-        <w:t>Implementation of the prediction model</w:t>
+        <w:t>Regression</w:t>
+      </w:r>
+      <w:r>
+        <w:rPr>
+          <w:rFonts w:ascii="Google Sans" w:eastAsia="Google Sans" w:hAnsi="Google Sans" w:cs="Google Sans"/>
+        </w:rPr>
+        <w:t xml:space="preserve"> </w:t>
+      </w:r>
+      <w:r>
+        <w:rPr>
+          <w:rFonts w:ascii="Google Sans" w:eastAsia="Google Sans" w:hAnsi="Google Sans" w:cs="Google Sans"/>
+        </w:rPr>
+        <w:t>model</w:t>
       </w:r>
     </w:p>
     <w:p>
@@ -1189,6 +1213,56 @@
           <w:rFonts w:ascii="Google Sans" w:eastAsia="Google Sans" w:hAnsi="Google Sans" w:cs="Google Sans"/>
         </w:rPr>
       </w:pPr>
+      <w:r>
+        <w:rPr>
+          <w:rFonts w:ascii="Google Sans" w:eastAsia="Google Sans" w:hAnsi="Google Sans" w:cs="Google Sans"/>
+        </w:rPr>
+        <w:t xml:space="preserve">Prediction </w:t>
+      </w:r>
+      <w:r>
+        <w:rPr>
+          <w:rFonts w:ascii="Google Sans" w:eastAsia="Google Sans" w:hAnsi="Google Sans" w:cs="Google Sans"/>
+        </w:rPr>
+        <w:t xml:space="preserve">/ statistical </w:t>
+      </w:r>
+      <w:r>
+        <w:rPr>
+          <w:rFonts w:ascii="Google Sans" w:eastAsia="Google Sans" w:hAnsi="Google Sans" w:cs="Google Sans"/>
+        </w:rPr>
+        <w:t>model</w:t>
+      </w:r>
+    </w:p>
+    <w:p>
+      <w:pPr>
+        <w:pBdr>
+          <w:top w:val="single" w:sz="8" w:space="2" w:color="000000"/>
+          <w:left w:val="single" w:sz="8" w:space="2" w:color="000000"/>
+          <w:bottom w:val="single" w:sz="8" w:space="2" w:color="000000"/>
+          <w:right w:val="single" w:sz="8" w:space="2" w:color="000000"/>
+        </w:pBdr>
+        <w:shd w:val="clear" w:color="auto" w:fill="FFFFFF"/>
+        <w:spacing w:after="70" w:line="240" w:lineRule="auto"/>
+        <w:ind w:left="720" w:hanging="360"/>
+        <w:rPr>
+          <w:rFonts w:ascii="Google Sans" w:eastAsia="Google Sans" w:hAnsi="Google Sans" w:cs="Google Sans"/>
+        </w:rPr>
+      </w:pPr>
+      <w:r>
+        <w:rPr>
+          <w:rFonts w:ascii="Google Sans" w:eastAsia="Google Sans" w:hAnsi="Google Sans" w:cs="Google Sans"/>
+        </w:rPr>
+        <w:t>Implementation of the prediction model</w:t>
+      </w:r>
+      <w:r>
+        <w:rPr>
+          <w:rFonts w:ascii="Google Sans" w:eastAsia="Google Sans" w:hAnsi="Google Sans" w:cs="Google Sans"/>
+        </w:rPr>
+        <w:t xml:space="preserve"> / ML</w:t>
+      </w:r>
+      <w:bookmarkStart w:id="5" w:name="_w7yj406bi5r5" w:colFirst="0" w:colLast="0"/>
+      <w:bookmarkStart w:id="6" w:name="_jkrl17c373hy" w:colFirst="0" w:colLast="0"/>
+      <w:bookmarkEnd w:id="5"/>
+      <w:bookmarkEnd w:id="6"/>
     </w:p>
     <w:p>
       <w:pPr>
@@ -1202,30 +1276,14 @@
           <w:szCs w:val="28"/>
         </w:rPr>
       </w:pPr>
-      <w:bookmarkStart w:id="5" w:name="_w7yj406bi5r5" w:colFirst="0" w:colLast="0"/>
-      <w:bookmarkEnd w:id="5"/>
-    </w:p>
-    <w:p>
-      <w:pPr>
-        <w:pStyle w:val="Heading2"/>
-        <w:shd w:val="clear" w:color="auto" w:fill="FFFFFF"/>
-        <w:spacing w:after="70" w:line="240" w:lineRule="auto"/>
+      <w:r>
         <w:rPr>
           <w:rFonts w:ascii="Google Sans" w:eastAsia="Google Sans" w:hAnsi="Google Sans" w:cs="Google Sans"/>
           <w:b/>
           <w:sz w:val="28"/>
           <w:szCs w:val="28"/>
         </w:rPr>
-      </w:pPr>
-      <w:bookmarkStart w:id="6" w:name="_jkrl17c373hy" w:colFirst="0" w:colLast="0"/>
-      <w:bookmarkEnd w:id="6"/>
-      <w:r>
-        <w:rPr>
-          <w:rFonts w:ascii="Google Sans" w:eastAsia="Google Sans" w:hAnsi="Google Sans" w:cs="Google Sans"/>
-          <w:b/>
-          <w:sz w:val="28"/>
-          <w:szCs w:val="28"/>
-        </w:rPr>
+        <w:lastRenderedPageBreak/>
         <w:t>THE PACE WORKFLOW</w:t>
       </w:r>
     </w:p>
@@ -1524,13 +1582,7 @@
         </w:sdtPr>
         <w:sdtContent>
           <w:r>
-            <w:rPr>
-              <w:rFonts w:ascii="Google Sans" w:eastAsia="Google Sans" w:hAnsi="Google Sans" w:cs="Google Sans"/>
-              <w:b/>
-              <w:color w:val="000000"/>
-              <w:shd w:val="clear" w:color="auto" w:fill="E8EAED"/>
-            </w:rPr>
-            <w:t>Select PACE stage</w:t>
+            <w:t>Execute</w:t>
           </w:r>
         </w:sdtContent>
       </w:sdt>
@@ -1588,6 +1640,32 @@
           <w:rFonts w:ascii="Google Sans" w:eastAsia="Google Sans" w:hAnsi="Google Sans" w:cs="Google Sans"/>
         </w:rPr>
       </w:pPr>
+      <w:r>
+        <w:rPr>
+          <w:rFonts w:ascii="Google Sans" w:eastAsia="Google Sans" w:hAnsi="Google Sans" w:cs="Google Sans"/>
+        </w:rPr>
+        <w:t xml:space="preserve">The model has been </w:t>
+      </w:r>
+      <w:r>
+        <w:rPr>
+          <w:rFonts w:ascii="Google Sans" w:eastAsia="Google Sans" w:hAnsi="Google Sans" w:cs="Google Sans"/>
+        </w:rPr>
+        <w:t>constructed;</w:t>
+      </w:r>
+      <w:r>
+        <w:rPr>
+          <w:rFonts w:ascii="Google Sans" w:eastAsia="Google Sans" w:hAnsi="Google Sans" w:cs="Google Sans"/>
+        </w:rPr>
+        <w:t xml:space="preserve"> data is tested to determine if the results meet the project’s </w:t>
+      </w:r>
+      <w:proofErr w:type="gramStart"/>
+      <w:r>
+        <w:rPr>
+          <w:rFonts w:ascii="Google Sans" w:eastAsia="Google Sans" w:hAnsi="Google Sans" w:cs="Google Sans"/>
+        </w:rPr>
+        <w:t>goal</w:t>
+      </w:r>
+      <w:proofErr w:type="gramEnd"/>
     </w:p>
     <w:p>
       <w:pPr>
@@ -1632,13 +1710,7 @@
         </w:sdtPr>
         <w:sdtContent>
           <w:r>
-            <w:rPr>
-              <w:rFonts w:ascii="Google Sans" w:eastAsia="Google Sans" w:hAnsi="Google Sans" w:cs="Google Sans"/>
-              <w:b/>
-              <w:color w:val="000000"/>
-              <w:shd w:val="clear" w:color="auto" w:fill="E8EAED"/>
-            </w:rPr>
-            <w:t>Select PACE stage</w:t>
+            <w:t>Analyze</w:t>
           </w:r>
         </w:sdtContent>
       </w:sdt>
@@ -1675,13 +1747,7 @@
         </w:sdtPr>
         <w:sdtContent>
           <w:r>
-            <w:rPr>
-              <w:rFonts w:ascii="Google Sans" w:eastAsia="Google Sans" w:hAnsi="Google Sans" w:cs="Google Sans"/>
-              <w:b/>
-              <w:color w:val="000000"/>
-              <w:shd w:val="clear" w:color="auto" w:fill="E8EAED"/>
-            </w:rPr>
-            <w:t>Select PACE stage</w:t>
+            <w:t>Construct</w:t>
           </w:r>
         </w:sdtContent>
       </w:sdt>
@@ -1721,38 +1787,32 @@
         <w:rPr>
           <w:rFonts w:ascii="Google Sans" w:eastAsia="Google Sans" w:hAnsi="Google Sans" w:cs="Google Sans"/>
         </w:rPr>
-        <w:t xml:space="preserve">Planning and analyze: In the planning stage, a hypothesis is </w:t>
-      </w:r>
-      <w:proofErr w:type="gramStart"/>
-      <w:r>
-        <w:rPr>
-          <w:rFonts w:ascii="Google Sans" w:eastAsia="Google Sans" w:hAnsi="Google Sans" w:cs="Google Sans"/>
-        </w:rPr>
-        <w:t>created</w:t>
-      </w:r>
-      <w:proofErr w:type="gramEnd"/>
-      <w:r>
-        <w:rPr>
-          <w:rFonts w:ascii="Google Sans" w:eastAsia="Google Sans" w:hAnsi="Google Sans" w:cs="Google Sans"/>
-        </w:rPr>
-        <w:t xml:space="preserve"> and it is testing in the analyze stage</w:t>
-      </w:r>
-    </w:p>
-    <w:p>
-      <w:pPr>
-        <w:pBdr>
-          <w:top w:val="single" w:sz="8" w:space="2" w:color="000000"/>
-          <w:left w:val="single" w:sz="8" w:space="2" w:color="000000"/>
-          <w:bottom w:val="single" w:sz="8" w:space="2" w:color="000000"/>
-          <w:right w:val="single" w:sz="8" w:space="2" w:color="000000"/>
-        </w:pBdr>
-        <w:shd w:val="clear" w:color="auto" w:fill="FFFFFF"/>
-        <w:spacing w:after="200" w:line="240" w:lineRule="auto"/>
-        <w:ind w:left="720"/>
-        <w:rPr>
-          <w:rFonts w:ascii="Google Sans" w:eastAsia="Google Sans" w:hAnsi="Google Sans" w:cs="Google Sans"/>
-        </w:rPr>
-      </w:pPr>
+        <w:t>Analyze</w:t>
+      </w:r>
+      <w:r>
+        <w:rPr>
+          <w:rFonts w:ascii="Google Sans" w:eastAsia="Google Sans" w:hAnsi="Google Sans" w:cs="Google Sans"/>
+        </w:rPr>
+        <w:t xml:space="preserve"> and </w:t>
+      </w:r>
+      <w:r>
+        <w:rPr>
+          <w:rFonts w:ascii="Google Sans" w:eastAsia="Google Sans" w:hAnsi="Google Sans" w:cs="Google Sans"/>
+        </w:rPr>
+        <w:t>construct</w:t>
+      </w:r>
+      <w:r>
+        <w:rPr>
+          <w:rFonts w:ascii="Google Sans" w:eastAsia="Google Sans" w:hAnsi="Google Sans" w:cs="Google Sans"/>
+        </w:rPr>
+        <w:t xml:space="preserve">: </w:t>
+      </w:r>
+      <w:r>
+        <w:rPr>
+          <w:rFonts w:ascii="Google Sans" w:eastAsia="Google Sans" w:hAnsi="Google Sans" w:cs="Google Sans"/>
+        </w:rPr>
+        <w:t>After analysis is complete, construct a regression model and test the hypotheses.</w:t>
+      </w:r>
     </w:p>
     <w:p>
       <w:pPr>
@@ -1798,13 +1858,7 @@
         </w:sdtPr>
         <w:sdtContent>
           <w:r>
-            <w:rPr>
-              <w:rFonts w:ascii="Google Sans" w:eastAsia="Google Sans" w:hAnsi="Google Sans" w:cs="Google Sans"/>
-              <w:b/>
-              <w:color w:val="000000"/>
-              <w:shd w:val="clear" w:color="auto" w:fill="E8EAED"/>
-            </w:rPr>
-            <w:t>Select PACE stage</w:t>
+            <w:t>Analyze</w:t>
           </w:r>
         </w:sdtContent>
       </w:sdt>
@@ -1907,13 +1961,7 @@
         </w:sdtPr>
         <w:sdtContent>
           <w:r>
-            <w:rPr>
-              <w:rFonts w:ascii="Google Sans" w:eastAsia="Google Sans" w:hAnsi="Google Sans" w:cs="Google Sans"/>
-              <w:b/>
-              <w:color w:val="000000"/>
-              <w:shd w:val="clear" w:color="auto" w:fill="E8EAED"/>
-            </w:rPr>
-            <w:t>Select PACE stage</w:t>
+            <w:t>Plan</w:t>
           </w:r>
         </w:sdtContent>
       </w:sdt>
@@ -1944,13 +1992,7 @@
         </w:sdtPr>
         <w:sdtContent>
           <w:r>
-            <w:rPr>
-              <w:rFonts w:ascii="Google Sans" w:eastAsia="Google Sans" w:hAnsi="Google Sans" w:cs="Google Sans"/>
-              <w:b/>
-              <w:color w:val="000000"/>
-              <w:shd w:val="clear" w:color="auto" w:fill="E8EAED"/>
-            </w:rPr>
-            <w:t>Select PACE stage</w:t>
+            <w:t>Analyze</w:t>
           </w:r>
         </w:sdtContent>
       </w:sdt>
@@ -1990,14 +2032,38 @@
         <w:rPr>
           <w:rFonts w:ascii="Google Sans" w:eastAsia="Google Sans" w:hAnsi="Google Sans" w:cs="Google Sans"/>
         </w:rPr>
-        <w:t xml:space="preserve">Analyze and Analyze: in this stage the data is explored and </w:t>
+        <w:t>Plan</w:t>
+      </w:r>
+      <w:r>
+        <w:rPr>
+          <w:rFonts w:ascii="Google Sans" w:eastAsia="Google Sans" w:hAnsi="Google Sans" w:cs="Google Sans"/>
+        </w:rPr>
+        <w:t xml:space="preserve"> and Analyze: in this stage the data is explored</w:t>
+      </w:r>
+      <w:r>
+        <w:rPr>
+          <w:rFonts w:ascii="Google Sans" w:eastAsia="Google Sans" w:hAnsi="Google Sans" w:cs="Google Sans"/>
+        </w:rPr>
+        <w:t>,</w:t>
+      </w:r>
+      <w:r>
+        <w:rPr>
+          <w:rFonts w:ascii="Google Sans" w:eastAsia="Google Sans" w:hAnsi="Google Sans" w:cs="Google Sans"/>
+        </w:rPr>
+        <w:t xml:space="preserve"> clean</w:t>
+      </w:r>
+      <w:r>
+        <w:rPr>
+          <w:rFonts w:ascii="Google Sans" w:eastAsia="Google Sans" w:hAnsi="Google Sans" w:cs="Google Sans"/>
+        </w:rPr>
+        <w:t xml:space="preserve">, and analyze for a deeper </w:t>
       </w:r>
       <w:proofErr w:type="gramStart"/>
       <w:r>
         <w:rPr>
           <w:rFonts w:ascii="Google Sans" w:eastAsia="Google Sans" w:hAnsi="Google Sans" w:cs="Google Sans"/>
         </w:rPr>
-        <w:t>clean</w:t>
+        <w:t>understanding</w:t>
       </w:r>
       <w:proofErr w:type="gramEnd"/>
     </w:p>
@@ -2061,13 +2127,7 @@
         </w:sdtPr>
         <w:sdtContent>
           <w:r>
-            <w:rPr>
-              <w:rFonts w:ascii="Google Sans" w:eastAsia="Google Sans" w:hAnsi="Google Sans" w:cs="Google Sans"/>
-              <w:b/>
-              <w:color w:val="000000"/>
-              <w:shd w:val="clear" w:color="auto" w:fill="E8EAED"/>
-            </w:rPr>
-            <w:t>Select PACE stage</w:t>
+            <w:t>Plan</w:t>
           </w:r>
         </w:sdtContent>
       </w:sdt>
@@ -2154,7 +2214,6 @@
           <w:rFonts w:ascii="Google Sans" w:eastAsia="Google Sans" w:hAnsi="Google Sans" w:cs="Google Sans"/>
           <w:b/>
         </w:rPr>
-        <w:lastRenderedPageBreak/>
         <w:t xml:space="preserve">Communicate final insights with stakeholders: </w:t>
       </w:r>
       <w:sdt>
@@ -2171,13 +2230,7 @@
         </w:sdtPr>
         <w:sdtContent>
           <w:r>
-            <w:rPr>
-              <w:rFonts w:ascii="Google Sans" w:eastAsia="Google Sans" w:hAnsi="Google Sans" w:cs="Google Sans"/>
-              <w:b/>
-              <w:color w:val="000000"/>
-              <w:shd w:val="clear" w:color="auto" w:fill="E8EAED"/>
-            </w:rPr>
-            <w:t>Select PACE stage</w:t>
+            <w:t>Execute</w:t>
           </w:r>
         </w:sdtContent>
       </w:sdt>
@@ -2196,6 +2249,7 @@
         <w:rPr>
           <w:rFonts w:ascii="Google Sans" w:eastAsia="Google Sans" w:hAnsi="Google Sans" w:cs="Google Sans"/>
         </w:rPr>
+        <w:lastRenderedPageBreak/>
         <w:t>Why did you select this stage for this task?</w:t>
       </w:r>
     </w:p>
@@ -2218,7 +2272,13 @@
         <w:rPr>
           <w:rFonts w:ascii="Google Sans" w:eastAsia="Google Sans" w:hAnsi="Google Sans" w:cs="Google Sans"/>
         </w:rPr>
-        <w:t xml:space="preserve">Construct: the analysis is </w:t>
+        <w:t>Execute</w:t>
+      </w:r>
+      <w:r>
+        <w:rPr>
+          <w:rFonts w:ascii="Google Sans" w:eastAsia="Google Sans" w:hAnsi="Google Sans" w:cs="Google Sans"/>
+        </w:rPr>
+        <w:t xml:space="preserve">: the analysis is </w:t>
       </w:r>
       <w:proofErr w:type="gramStart"/>
       <w:r>
@@ -2301,13 +2361,7 @@
         </w:sdtPr>
         <w:sdtContent>
           <w:r>
-            <w:rPr>
-              <w:rFonts w:ascii="Google Sans" w:eastAsia="Google Sans" w:hAnsi="Google Sans" w:cs="Google Sans"/>
-              <w:b/>
-              <w:color w:val="000000"/>
-              <w:shd w:val="clear" w:color="auto" w:fill="E8EAED"/>
-            </w:rPr>
-            <w:t>Select PACE stage</w:t>
+            <w:t>Analyze</w:t>
           </w:r>
         </w:sdtContent>
       </w:sdt>
@@ -2410,13 +2464,7 @@
         </w:sdtPr>
         <w:sdtContent>
           <w:r>
-            <w:rPr>
-              <w:rFonts w:ascii="Google Sans" w:eastAsia="Google Sans" w:hAnsi="Google Sans" w:cs="Google Sans"/>
-              <w:b/>
-              <w:color w:val="000000"/>
-              <w:shd w:val="clear" w:color="auto" w:fill="E8EAED"/>
-            </w:rPr>
-            <w:t>Select PACE stage</w:t>
+            <w:t>Analyze</w:t>
           </w:r>
         </w:sdtContent>
       </w:sdt>
@@ -2441,13 +2489,7 @@
         </w:sdtPr>
         <w:sdtContent>
           <w:r>
-            <w:rPr>
-              <w:rFonts w:ascii="Google Sans" w:eastAsia="Google Sans" w:hAnsi="Google Sans" w:cs="Google Sans"/>
-              <w:b/>
-              <w:color w:val="000000"/>
-              <w:shd w:val="clear" w:color="auto" w:fill="E8EAED"/>
-            </w:rPr>
-            <w:t>Select PACE stage</w:t>
+            <w:t>Construct</w:t>
           </w:r>
         </w:sdtContent>
       </w:sdt>
@@ -2543,13 +2585,7 @@
         </w:sdtPr>
         <w:sdtContent>
           <w:r>
-            <w:rPr>
-              <w:rFonts w:ascii="Google Sans" w:eastAsia="Google Sans" w:hAnsi="Google Sans" w:cs="Google Sans"/>
-              <w:b/>
-              <w:color w:val="000000"/>
-              <w:shd w:val="clear" w:color="auto" w:fill="E8EAED"/>
-            </w:rPr>
-            <w:t>Select PACE stage</w:t>
+            <w:t>Plan</w:t>
           </w:r>
         </w:sdtContent>
       </w:sdt>
@@ -2666,13 +2702,7 @@
         </w:sdtPr>
         <w:sdtContent>
           <w:r>
-            <w:rPr>
-              <w:rFonts w:ascii="Google Sans" w:eastAsia="Google Sans" w:hAnsi="Google Sans" w:cs="Google Sans"/>
-              <w:b/>
-              <w:color w:val="000000"/>
-              <w:shd w:val="clear" w:color="auto" w:fill="E8EAED"/>
-            </w:rPr>
-            <w:t>Select PACE stage</w:t>
+            <w:t>Analyze</w:t>
           </w:r>
         </w:sdtContent>
       </w:sdt>
@@ -2697,13 +2727,7 @@
         </w:sdtPr>
         <w:sdtContent>
           <w:r>
-            <w:rPr>
-              <w:rFonts w:ascii="Google Sans" w:eastAsia="Google Sans" w:hAnsi="Google Sans" w:cs="Google Sans"/>
-              <w:b/>
-              <w:color w:val="000000"/>
-              <w:shd w:val="clear" w:color="auto" w:fill="E8EAED"/>
-            </w:rPr>
-            <w:t>Select PACE stage</w:t>
+            <w:t>Construct</w:t>
           </w:r>
         </w:sdtContent>
       </w:sdt>
@@ -2850,13 +2874,7 @@
         </w:sdtPr>
         <w:sdtContent>
           <w:r>
-            <w:rPr>
-              <w:rFonts w:ascii="Google Sans" w:eastAsia="Google Sans" w:hAnsi="Google Sans" w:cs="Google Sans"/>
-              <w:b/>
-              <w:color w:val="000000"/>
-              <w:shd w:val="clear" w:color="auto" w:fill="E8EAED"/>
-            </w:rPr>
-            <w:t>Select PACE stage</w:t>
+            <w:t>Analyze</w:t>
           </w:r>
         </w:sdtContent>
       </w:sdt>
@@ -2988,13 +3006,7 @@
         </w:sdtPr>
         <w:sdtContent>
           <w:r>
-            <w:rPr>
-              <w:rFonts w:ascii="Google Sans" w:eastAsia="Google Sans" w:hAnsi="Google Sans" w:cs="Google Sans"/>
-              <w:b/>
-              <w:color w:val="000000"/>
-              <w:shd w:val="clear" w:color="auto" w:fill="E8EAED"/>
-            </w:rPr>
-            <w:t>Select PACE stage</w:t>
+            <w:t>Construct</w:t>
           </w:r>
         </w:sdtContent>
       </w:sdt>

</xml_diff>